<commit_message>
finished R component of homework.
</commit_message>
<xml_diff>
--- a/lab1/lab1.docx
+++ b/lab1/lab1.docx
@@ -1497,7 +1497,7 @@
               <a:graphicData uri="http://schemas.openxmlformats.org/drawingml/2006/picture">
                 <pic:pic>
                   <pic:nvPicPr>
-                    <pic:cNvPr descr="lab2_files/figure-docx/unnamed-chunk-4-1.png" id="0" name="Picture"/>
+                    <pic:cNvPr descr="lab1_files/figure-docx/unnamed-chunk-4-1.png" id="0" name="Picture"/>
                     <pic:cNvPicPr>
                       <a:picLocks noChangeArrowheads="1" noChangeAspect="1"/>
                     </pic:cNvPicPr>
@@ -1806,10 +1806,10 @@
       <w:pPr>
         <w:pStyle w:val="Heading2"/>
       </w:pPr>
-      <w:bookmarkStart w:id="37" w:name="what-does-this-box-plot-show-pick-another-categorical-variable-from-the-data-set-and-see-how-it-relates-to-bmi.-list-the-variable-you-chose-why-you-might-think-it-would-have-a-relationship-to-bmi-and-indicate-what-the-figure-seems-to-suggest."/>
+      <w:bookmarkStart w:id="37" w:name="what-does-this-box-plot-show"/>
       <w:bookmarkEnd w:id="37"/>
       <w:r>
-        <w:t xml:space="preserve">What does this box plot show? Pick another categorical variable from the data set and see how it relates to BMI. List the variable you chose, why you might think it would have a relationship to BMI, and indicate what the figure seems to suggest.</w:t>
+        <w:t xml:space="preserve">What does this box plot show?</w:t>
       </w:r>
     </w:p>
     <w:p>
@@ -1972,7 +1972,7 @@
               <a:graphicData uri="http://schemas.openxmlformats.org/drawingml/2006/picture">
                 <pic:pic>
                   <pic:nvPicPr>
-                    <pic:cNvPr descr="lab2_files/figure-docx/unnamed-chunk-6-1.png" id="0" name="Picture"/>
+                    <pic:cNvPr descr="lab1_files/figure-docx/unnamed-chunk-6-1.png" id="0" name="Picture"/>
                     <pic:cNvPicPr>
                       <a:picLocks noChangeArrowheads="1" noChangeAspect="1"/>
                     </pic:cNvPicPr>
@@ -2261,7 +2261,7 @@
               <a:graphicData uri="http://schemas.openxmlformats.org/drawingml/2006/picture">
                 <pic:pic>
                   <pic:nvPicPr>
-                    <pic:cNvPr descr="lab2_files/figure-docx/unnamed-chunk-6-2.png" id="0" name="Picture"/>
+                    <pic:cNvPr descr="lab1_files/figure-docx/unnamed-chunk-6-2.png" id="0" name="Picture"/>
                     <pic:cNvPicPr>
                       <a:picLocks noChangeArrowheads="1" noChangeAspect="1"/>
                     </pic:cNvPicPr>
@@ -2302,6 +2302,16 @@
     </w:p>
     <w:p>
       <w:pPr>
+        <w:pStyle w:val="Heading2"/>
+      </w:pPr>
+      <w:bookmarkStart w:id="40" w:name="pick-another-categorical-variable-from-the-data-set-and-see-how-it-relates-to-bmi.-list-the-variable-you-chose-why-you-might-think-it-would-have-a-relationship-to-bmi-and-indicate-what-the-figure-seems-to-suggest."/>
+      <w:bookmarkEnd w:id="40"/>
+      <w:r>
+        <w:t xml:space="preserve">Pick another categorical variable from the data set and see how it relates to BMI. List the variable you chose, why you might think it would have a relationship to BMI, and indicate what the figure seems to suggest.</w:t>
+      </w:r>
+    </w:p>
+    <w:p>
+      <w:pPr>
         <w:pStyle w:val="SourceCode"/>
       </w:pPr>
       <w:r>
@@ -2531,6 +2541,33 @@
           <w:rStyle w:val="NormalTok"/>
         </w:rPr>
         <w:t xml:space="preserve">() </w:t>
+      </w:r>
+      <w:r>
+        <w:rPr>
+          <w:rStyle w:val="OperatorTok"/>
+        </w:rPr>
+        <w:t xml:space="preserve">+</w:t>
+      </w:r>
+      <w:r>
+        <w:br w:type="textWrapping"/>
+      </w:r>
+      <w:r>
+        <w:rPr>
+          <w:rStyle w:val="StringTok"/>
+        </w:rPr>
+        <w:t xml:space="preserve">  </w:t>
+      </w:r>
+      <w:r>
+        <w:rPr>
+          <w:rStyle w:val="KeywordTok"/>
+        </w:rPr>
+        <w:t xml:space="preserve">theme_light</w:t>
+      </w:r>
+      <w:r>
+        <w:rPr>
+          <w:rStyle w:val="NormalTok"/>
+        </w:rPr>
+        <w:t xml:space="preserve">()</w:t>
       </w:r>
     </w:p>
     <w:p>
@@ -2547,13 +2584,13 @@
               <a:graphicData uri="http://schemas.openxmlformats.org/drawingml/2006/picture">
                 <pic:pic>
                   <pic:nvPicPr>
-                    <pic:cNvPr descr="lab2_files/figure-docx/unnamed-chunk-7-1.png" id="0" name="Picture"/>
+                    <pic:cNvPr descr="lab1_files/figure-docx/unnamed-chunk-7-1.png" id="0" name="Picture"/>
                     <pic:cNvPicPr>
                       <a:picLocks noChangeArrowheads="1" noChangeAspect="1"/>
                     </pic:cNvPicPr>
                   </pic:nvPicPr>
                   <pic:blipFill>
-                    <a:blip r:embed="rId40"/>
+                    <a:blip r:embed="rId41"/>
                     <a:stretch>
                       <a:fillRect/>
                     </a:stretch>
@@ -2580,6 +2617,14 @@
         </w:drawing>
       </w:r>
     </w:p>
+    <w:p>
+      <w:pPr>
+        <w:pStyle w:val="BodyText"/>
+      </w:pPr>
+      <w:r>
+        <w:t xml:space="preserve">The variable I chose was Gender. I selected this on the expectation that there would be a difference between the median and spread of values of the two provided genders. When we review the boxplot, we can see yes, there is a difference between the median and spread, with males having a higher median with a smaller spread. At this level of analysis this might indicate that males, while having a higher BMI, stay more stable as BMI changes relative to age.</w:t>
+      </w:r>
+    </w:p>
     <w:sectPr/>
   </w:body>
 </w:document>
@@ -2688,7 +2733,7 @@
     </w:lvl>
   </w:abstractNum>
   <w:abstractNum w:abstractNumId="990">
-    <w:nsid w:val="1ba0df6f"/>
+    <w:nsid w:val="b24cf624"/>
     <w:multiLevelType w:val="multilevel"/>
     <w:lvl w:ilvl="0">
       <w:numFmt w:val="bullet"/>

</xml_diff>